<commit_message>
new figure3, updated data files
</commit_message>
<xml_diff>
--- a/Figures_v3.docx
+++ b/Figures_v3.docx
@@ -6,8 +6,6 @@
       <w:pPr>
         <w:keepNext/>
       </w:pPr>
-      <w:bookmarkStart w:id="0" w:name="_GoBack"/>
-      <w:bookmarkEnd w:id="0"/>
       <w:r>
         <w:pict w14:anchorId="71770FC1">
           <v:shapetype id="_x0000_t75" coordsize="21600,21600" o:spt="75" o:preferrelative="t" path="m@4@5l@4@11@9@11@9@5xe" filled="f" stroked="f">
@@ -29,7 +27,7 @@
             <v:path o:extrusionok="f" gradientshapeok="t" o:connecttype="rect"/>
             <o:lock v:ext="edit" aspectratio="t"/>
           </v:shapetype>
-          <v:shape id="_x0000_i1028" type="#_x0000_t75" style="width:463.8pt;height:436.55pt">
+          <v:shape id="_x0000_i1027" type="#_x0000_t75" style="width:464.1pt;height:435.9pt">
             <v:imagedata r:id="rId5" o:title="Figure1"/>
           </v:shape>
         </w:pict>
@@ -43,8 +41,8 @@
           <w:szCs w:val="24"/>
         </w:rPr>
       </w:pPr>
+      <w:commentRangeStart w:id="0"/>
       <w:commentRangeStart w:id="1"/>
-      <w:commentRangeStart w:id="2"/>
       <w:r>
         <w:rPr>
           <w:sz w:val="24"/>
@@ -102,7 +100,7 @@
         </w:rPr>
         <w:t xml:space="preserve"> </w:t>
       </w:r>
-      <w:commentRangeEnd w:id="1"/>
+      <w:commentRangeEnd w:id="0"/>
       <w:r>
         <w:rPr>
           <w:rStyle w:val="CommentReference"/>
@@ -110,9 +108,9 @@
           <w:iCs w:val="0"/>
           <w:color w:val="auto"/>
         </w:rPr>
-        <w:commentReference w:id="1"/>
-      </w:r>
-      <w:commentRangeEnd w:id="2"/>
+        <w:commentReference w:id="0"/>
+      </w:r>
+      <w:commentRangeEnd w:id="1"/>
       <w:r>
         <w:rPr>
           <w:rStyle w:val="CommentReference"/>
@@ -120,7 +118,7 @@
           <w:iCs w:val="0"/>
           <w:color w:val="auto"/>
         </w:rPr>
-        <w:commentReference w:id="2"/>
+        <w:commentReference w:id="1"/>
       </w:r>
       <w:r>
         <w:rPr>
@@ -171,8 +169,8 @@
         </w:rPr>
         <w:t xml:space="preserve">s </w:t>
       </w:r>
+      <w:commentRangeStart w:id="2"/>
       <w:commentRangeStart w:id="3"/>
-      <w:commentRangeStart w:id="4"/>
       <w:r>
         <w:rPr>
           <w:sz w:val="24"/>
@@ -180,7 +178,7 @@
         </w:rPr>
         <w:t>(</w:t>
       </w:r>
-      <w:ins w:id="5" w:author="April Peterson" w:date="2020-06-18T21:49:00Z">
+      <w:ins w:id="4" w:author="April Peterson" w:date="2020-06-18T21:49:00Z">
         <w:r>
           <w:rPr>
             <w:sz w:val="24"/>
@@ -204,7 +202,7 @@
         </w:rPr>
         <w:t xml:space="preserve"> 2 standard errors) </w:t>
       </w:r>
-      <w:commentRangeEnd w:id="3"/>
+      <w:commentRangeEnd w:id="2"/>
       <w:r>
         <w:rPr>
           <w:rStyle w:val="CommentReference"/>
@@ -212,9 +210,9 @@
           <w:iCs w:val="0"/>
           <w:color w:val="auto"/>
         </w:rPr>
-        <w:commentReference w:id="3"/>
-      </w:r>
-      <w:commentRangeEnd w:id="4"/>
+        <w:commentReference w:id="2"/>
+      </w:r>
+      <w:commentRangeEnd w:id="3"/>
       <w:r>
         <w:rPr>
           <w:rStyle w:val="CommentReference"/>
@@ -222,7 +220,7 @@
           <w:iCs w:val="0"/>
           <w:color w:val="auto"/>
         </w:rPr>
-        <w:commentReference w:id="4"/>
+        <w:commentReference w:id="3"/>
       </w:r>
       <w:r>
         <w:rPr>
@@ -369,7 +367,14 @@
           <w:sz w:val="24"/>
           <w:szCs w:val="24"/>
         </w:rPr>
-        <w:t>IQR ranges.</w:t>
+        <w:t>interquartile range</w:t>
+      </w:r>
+      <w:r>
+        <w:rPr>
+          <w:sz w:val="24"/>
+          <w:szCs w:val="24"/>
+        </w:rPr>
+        <w:t>.</w:t>
       </w:r>
       <w:r>
         <w:rPr>
@@ -626,7 +631,7 @@
       <w:pPr>
         <w:pStyle w:val="Caption"/>
         <w:rPr>
-          <w:ins w:id="6" w:author="April Peterson" w:date="2020-06-18T22:38:00Z"/>
+          <w:ins w:id="5" w:author="April Peterson" w:date="2020-06-18T22:38:00Z"/>
           <w:sz w:val="24"/>
           <w:szCs w:val="24"/>
         </w:rPr>
@@ -646,7 +651,7 @@
           <w:szCs w:val="24"/>
         </w:rPr>
         <w:pict w14:anchorId="7722DA64">
-          <v:shape id="_x0000_i1027" type="#_x0000_t75" style="width:332.1pt;height:325.6pt">
+          <v:shape id="_x0000_i1026" type="#_x0000_t75" style="width:332.6pt;height:325.55pt">
             <v:imagedata r:id="rId8" o:title="Figure2"/>
           </v:shape>
         </w:pict>
@@ -827,7 +832,7 @@
           <w:sz w:val="24"/>
           <w:szCs w:val="24"/>
         </w:rPr>
-        <w:t>IQR ranges</w:t>
+        <w:t>interquartile range</w:t>
       </w:r>
       <w:r>
         <w:rPr>
@@ -847,10 +852,24 @@
       <w:pPr>
         <w:keepNext/>
       </w:pPr>
-      <w:r>
-        <w:lastRenderedPageBreak/>
-        <w:pict w14:anchorId="47F4438F">
-          <v:shape id="_x0000_i1025" type="#_x0000_t75" style="width:410.6pt;height:331.45pt">
+    </w:p>
+    <w:p>
+      <w:pPr>
+        <w:keepNext/>
+      </w:pPr>
+    </w:p>
+    <w:p>
+      <w:pPr>
+        <w:keepNext/>
+      </w:pPr>
+    </w:p>
+    <w:p>
+      <w:pPr>
+        <w:keepNext/>
+      </w:pPr>
+      <w:r>
+        <w:pict w14:anchorId="3761AF6D">
+          <v:shape id="_x0000_i1028" type="#_x0000_t75" style="width:417.9pt;height:332.6pt">
             <v:imagedata r:id="rId9" o:title="Fig3_SC"/>
           </v:shape>
         </w:pict>
@@ -907,15 +926,13 @@
         </w:rPr>
         <w:fldChar w:fldCharType="end"/>
       </w:r>
-      <w:ins w:id="7" w:author="Bret Payseur" w:date="2020-06-08T10:01:00Z">
-        <w:r>
-          <w:rPr>
-            <w:sz w:val="24"/>
-            <w:szCs w:val="24"/>
-          </w:rPr>
-          <w:t>.</w:t>
-        </w:r>
-      </w:ins>
+      <w:r>
+        <w:rPr>
+          <w:sz w:val="24"/>
+          <w:szCs w:val="24"/>
+        </w:rPr>
+        <w:t>.</w:t>
+      </w:r>
       <w:r>
         <w:rPr>
           <w:sz w:val="24"/>
@@ -930,68 +947,61 @@
         </w:rPr>
         <w:t xml:space="preserve">Sex Differences in </w:t>
       </w:r>
-      <w:ins w:id="8" w:author="Bret Payseur" w:date="2020-06-08T10:03:00Z">
-        <w:r>
-          <w:rPr>
-            <w:sz w:val="24"/>
-            <w:szCs w:val="24"/>
-          </w:rPr>
-          <w:t>Synaptonemal Complex (SC) Length</w:t>
-        </w:r>
-      </w:ins>
-      <w:ins w:id="9" w:author="Bret Payseur" w:date="2020-06-08T10:04:00Z">
-        <w:r>
-          <w:rPr>
-            <w:sz w:val="24"/>
-            <w:szCs w:val="24"/>
-          </w:rPr>
-          <w:t xml:space="preserve"> and MLH1 Foc</w:t>
-        </w:r>
-      </w:ins>
-      <w:ins w:id="10" w:author="Bret Payseur" w:date="2020-06-08T10:06:00Z">
-        <w:r>
-          <w:rPr>
-            <w:sz w:val="24"/>
-            <w:szCs w:val="24"/>
-          </w:rPr>
-          <w:t>i</w:t>
-        </w:r>
-      </w:ins>
-      <w:ins w:id="11" w:author="Bret Payseur" w:date="2020-06-08T10:04:00Z">
-        <w:r>
-          <w:rPr>
-            <w:sz w:val="24"/>
-            <w:szCs w:val="24"/>
-          </w:rPr>
-          <w:t xml:space="preserve"> Positions. </w:t>
-        </w:r>
-      </w:ins>
-      <w:del w:id="12" w:author="Bret Payseur" w:date="2020-06-08T10:04:00Z">
-        <w:r>
-          <w:rPr>
-            <w:sz w:val="24"/>
-            <w:szCs w:val="24"/>
-          </w:rPr>
-          <w:delText xml:space="preserve">meiotic traits </w:delText>
-        </w:r>
-      </w:del>
-      <w:commentRangeStart w:id="13"/>
-      <w:r>
-        <w:rPr>
-          <w:sz w:val="24"/>
-          <w:szCs w:val="24"/>
-        </w:rPr>
-        <w:t>A)</w:t>
-      </w:r>
-      <w:commentRangeEnd w:id="13"/>
-      <w:r>
-        <w:rPr>
-          <w:rStyle w:val="CommentReference"/>
-          <w:i w:val="0"/>
-          <w:iCs w:val="0"/>
-          <w:color w:val="auto"/>
-        </w:rPr>
-        <w:commentReference w:id="13"/>
+      <w:r>
+        <w:rPr>
+          <w:sz w:val="24"/>
+          <w:szCs w:val="24"/>
+        </w:rPr>
+        <w:t xml:space="preserve">Synaptonemal Complex (SC) Length and MLH1 Foci Positions. </w:t>
+      </w:r>
+      <w:r>
+        <w:rPr>
+          <w:sz w:val="24"/>
+          <w:szCs w:val="24"/>
+        </w:rPr>
+        <w:t xml:space="preserve">A) </w:t>
+      </w:r>
+      <w:r>
+        <w:rPr>
+          <w:sz w:val="24"/>
+          <w:szCs w:val="24"/>
+        </w:rPr>
+        <w:t>Mouse average</w:t>
+      </w:r>
+      <w:r>
+        <w:rPr>
+          <w:sz w:val="24"/>
+          <w:szCs w:val="24"/>
+        </w:rPr>
+        <w:t xml:space="preserve"> length</w:t>
+      </w:r>
+      <w:r>
+        <w:rPr>
+          <w:sz w:val="24"/>
+          <w:szCs w:val="24"/>
+        </w:rPr>
+        <w:t xml:space="preserve"> of short bivalents.</w:t>
+      </w:r>
+      <w:r>
+        <w:rPr>
+          <w:sz w:val="24"/>
+          <w:szCs w:val="24"/>
+        </w:rPr>
+        <w:t xml:space="preserve"> Whiskers indicate </w:t>
+      </w:r>
+      <w:r>
+        <w:rPr>
+          <w:sz w:val="24"/>
+          <w:szCs w:val="24"/>
+        </w:rPr>
+        <w:t>interquartile range</w:t>
+      </w:r>
+      <w:r>
+        <w:rPr>
+          <w:sz w:val="24"/>
+          <w:szCs w:val="24"/>
+        </w:rPr>
+        <w:t>.</w:t>
       </w:r>
       <w:r>
         <w:rPr>
@@ -1005,58 +1015,73 @@
           <w:sz w:val="24"/>
           <w:szCs w:val="24"/>
         </w:rPr>
-        <w:t>Mouse average</w:t>
-      </w:r>
-      <w:ins w:id="14" w:author="Bret Payseur" w:date="2020-06-08T10:05:00Z">
-        <w:r>
-          <w:rPr>
-            <w:sz w:val="24"/>
-            <w:szCs w:val="24"/>
-          </w:rPr>
-          <w:t xml:space="preserve"> length</w:t>
-        </w:r>
-      </w:ins>
-      <w:del w:id="15" w:author="Bret Payseur" w:date="2020-06-08T10:05:00Z">
-        <w:r>
-          <w:rPr>
-            <w:sz w:val="24"/>
-            <w:szCs w:val="24"/>
-          </w:rPr>
-          <w:delText>s</w:delText>
-        </w:r>
-      </w:del>
-      <w:r>
-        <w:rPr>
-          <w:sz w:val="24"/>
-          <w:szCs w:val="24"/>
-        </w:rPr>
-        <w:t xml:space="preserve"> of short bivalents.</w:t>
-      </w:r>
-      <w:ins w:id="16" w:author="Bret Payseur" w:date="2020-06-08T10:09:00Z">
-        <w:r>
-          <w:rPr>
-            <w:sz w:val="24"/>
-            <w:szCs w:val="24"/>
-          </w:rPr>
-          <w:t xml:space="preserve"> Whiskers </w:t>
-        </w:r>
-        <w:proofErr w:type="gramStart"/>
-        <w:r>
-          <w:rPr>
-            <w:sz w:val="24"/>
-            <w:szCs w:val="24"/>
-          </w:rPr>
-          <w:t>indicate ??</w:t>
-        </w:r>
-        <w:r>
-          <w:rPr>
-            <w:sz w:val="24"/>
-            <w:szCs w:val="24"/>
-          </w:rPr>
-          <w:t>.</w:t>
-        </w:r>
-      </w:ins>
-      <w:proofErr w:type="gramEnd"/>
+        <w:t xml:space="preserve">B) </w:t>
+      </w:r>
+      <w:r>
+        <w:rPr>
+          <w:sz w:val="24"/>
+          <w:szCs w:val="24"/>
+        </w:rPr>
+        <w:t>Mouse averag</w:t>
+      </w:r>
+      <w:r>
+        <w:rPr>
+          <w:sz w:val="24"/>
+          <w:szCs w:val="24"/>
+        </w:rPr>
+        <w:t xml:space="preserve">e </w:t>
+      </w:r>
+      <w:r>
+        <w:rPr>
+          <w:sz w:val="24"/>
+          <w:szCs w:val="24"/>
+        </w:rPr>
+        <w:t xml:space="preserve">length </w:t>
+      </w:r>
+      <w:r>
+        <w:rPr>
+          <w:sz w:val="24"/>
+          <w:szCs w:val="24"/>
+        </w:rPr>
+        <w:t xml:space="preserve">of total SC. </w:t>
+      </w:r>
+      <w:r>
+        <w:rPr>
+          <w:sz w:val="24"/>
+          <w:szCs w:val="24"/>
+        </w:rPr>
+        <w:t xml:space="preserve">C) Example of sex differences in inter-focal distances and foci </w:t>
+      </w:r>
+      <w:bookmarkStart w:id="6" w:name="_GoBack"/>
+      <w:bookmarkEnd w:id="6"/>
+      <w:r>
+        <w:rPr>
+          <w:sz w:val="24"/>
+          <w:szCs w:val="24"/>
+        </w:rPr>
+        <w:t>locations on bivalents</w:t>
+      </w:r>
+      <w:r>
+        <w:rPr>
+          <w:sz w:val="24"/>
+          <w:szCs w:val="24"/>
+        </w:rPr>
+        <w:t xml:space="preserve"> with two foci</w:t>
+      </w:r>
+      <w:r>
+        <w:rPr>
+          <w:sz w:val="24"/>
+          <w:szCs w:val="24"/>
+        </w:rPr>
+        <w:t>. Female observations shown in top triangle</w:t>
+      </w:r>
+      <w:r>
+        <w:rPr>
+          <w:sz w:val="24"/>
+          <w:szCs w:val="24"/>
+        </w:rPr>
+        <w:t>;</w:t>
+      </w:r>
       <w:r>
         <w:rPr>
           <w:sz w:val="24"/>
@@ -1064,23 +1089,19 @@
         </w:rPr>
         <w:t xml:space="preserve"> </w:t>
       </w:r>
-      <w:commentRangeStart w:id="17"/>
-      <w:r>
-        <w:rPr>
-          <w:sz w:val="24"/>
-          <w:szCs w:val="24"/>
-        </w:rPr>
-        <w:t>B)</w:t>
-      </w:r>
-      <w:commentRangeEnd w:id="17"/>
-      <w:r>
-        <w:rPr>
-          <w:rStyle w:val="CommentReference"/>
-          <w:i w:val="0"/>
-          <w:iCs w:val="0"/>
-          <w:color w:val="auto"/>
-        </w:rPr>
-        <w:commentReference w:id="17"/>
+      <w:r>
+        <w:rPr>
+          <w:sz w:val="24"/>
+          <w:szCs w:val="24"/>
+        </w:rPr>
+        <w:t xml:space="preserve">male </w:t>
+      </w:r>
+      <w:r>
+        <w:rPr>
+          <w:sz w:val="24"/>
+          <w:szCs w:val="24"/>
+        </w:rPr>
+        <w:t>observations</w:t>
       </w:r>
       <w:r>
         <w:rPr>
@@ -1094,186 +1115,15 @@
           <w:sz w:val="24"/>
           <w:szCs w:val="24"/>
         </w:rPr>
-        <w:t>Mouse averag</w:t>
-      </w:r>
-      <w:r>
-        <w:rPr>
-          <w:sz w:val="24"/>
-          <w:szCs w:val="24"/>
-        </w:rPr>
-        <w:t>e</w:t>
-      </w:r>
-      <w:del w:id="18" w:author="Bret Payseur" w:date="2020-06-08T10:05:00Z">
-        <w:r>
-          <w:rPr>
-            <w:sz w:val="24"/>
-            <w:szCs w:val="24"/>
-          </w:rPr>
-          <w:delText>s</w:delText>
-        </w:r>
-      </w:del>
-      <w:r>
-        <w:rPr>
-          <w:sz w:val="24"/>
-          <w:szCs w:val="24"/>
-        </w:rPr>
-        <w:t xml:space="preserve"> </w:t>
-      </w:r>
-      <w:ins w:id="19" w:author="Bret Payseur" w:date="2020-06-08T10:05:00Z">
-        <w:r>
-          <w:rPr>
-            <w:sz w:val="24"/>
-            <w:szCs w:val="24"/>
-          </w:rPr>
-          <w:t xml:space="preserve">length </w:t>
-        </w:r>
-      </w:ins>
-      <w:r>
-        <w:rPr>
-          <w:sz w:val="24"/>
-          <w:szCs w:val="24"/>
-        </w:rPr>
-        <w:t>of total SC</w:t>
-      </w:r>
-      <w:del w:id="20" w:author="Bret Payseur" w:date="2020-06-08T10:06:00Z">
-        <w:r>
-          <w:rPr>
-            <w:sz w:val="24"/>
-            <w:szCs w:val="24"/>
-          </w:rPr>
-          <w:delText xml:space="preserve"> area per cell</w:delText>
-        </w:r>
-      </w:del>
-      <w:r>
-        <w:rPr>
-          <w:sz w:val="24"/>
-          <w:szCs w:val="24"/>
-        </w:rPr>
-        <w:t xml:space="preserve">. </w:t>
-      </w:r>
-      <w:del w:id="21" w:author="Bret Payseur" w:date="2020-06-08T10:06:00Z">
-        <w:r>
-          <w:rPr>
-            <w:sz w:val="24"/>
-            <w:szCs w:val="24"/>
-          </w:rPr>
-          <w:delText xml:space="preserve"> </w:delText>
-        </w:r>
-      </w:del>
-      <w:r>
-        <w:rPr>
-          <w:sz w:val="24"/>
-          <w:szCs w:val="24"/>
-        </w:rPr>
-        <w:t xml:space="preserve">C) Example of sex differences in inter-focal distances and foci locations on </w:t>
-      </w:r>
-      <w:del w:id="22" w:author="Bret Payseur" w:date="2020-06-08T10:06:00Z">
-        <w:r>
-          <w:rPr>
-            <w:sz w:val="24"/>
-            <w:szCs w:val="24"/>
-          </w:rPr>
-          <w:delText xml:space="preserve">2CO </w:delText>
-        </w:r>
-      </w:del>
-      <w:r>
-        <w:rPr>
-          <w:sz w:val="24"/>
-          <w:szCs w:val="24"/>
-        </w:rPr>
-        <w:t>bivalents</w:t>
-      </w:r>
-      <w:ins w:id="23" w:author="Bret Payseur" w:date="2020-06-08T10:07:00Z">
-        <w:r>
-          <w:rPr>
-            <w:sz w:val="24"/>
-            <w:szCs w:val="24"/>
-          </w:rPr>
-          <w:t xml:space="preserve"> with two foci</w:t>
-        </w:r>
-      </w:ins>
-      <w:r>
-        <w:rPr>
-          <w:sz w:val="24"/>
-          <w:szCs w:val="24"/>
-        </w:rPr>
-        <w:t>. Female observations shown in top triangle</w:t>
-      </w:r>
-      <w:ins w:id="24" w:author="Bret Payseur" w:date="2020-06-08T10:07:00Z">
-        <w:r>
-          <w:rPr>
-            <w:sz w:val="24"/>
-            <w:szCs w:val="24"/>
-          </w:rPr>
-          <w:t>;</w:t>
-        </w:r>
-      </w:ins>
-      <w:del w:id="25" w:author="Bret Payseur" w:date="2020-06-08T10:07:00Z">
-        <w:r>
-          <w:rPr>
-            <w:sz w:val="24"/>
-            <w:szCs w:val="24"/>
-          </w:rPr>
-          <w:delText>,</w:delText>
-        </w:r>
-      </w:del>
-      <w:r>
-        <w:rPr>
-          <w:sz w:val="24"/>
-          <w:szCs w:val="24"/>
-        </w:rPr>
-        <w:t xml:space="preserve"> male </w:t>
-      </w:r>
-      <w:del w:id="26" w:author="Bret Payseur" w:date="2020-06-08T10:07:00Z">
-        <w:r>
-          <w:rPr>
-            <w:sz w:val="24"/>
-            <w:szCs w:val="24"/>
-          </w:rPr>
-          <w:delText xml:space="preserve">plots </w:delText>
-        </w:r>
-      </w:del>
-      <w:ins w:id="27" w:author="Bret Payseur" w:date="2020-06-08T10:07:00Z">
-        <w:r>
-          <w:rPr>
-            <w:sz w:val="24"/>
-            <w:szCs w:val="24"/>
-          </w:rPr>
-          <w:t>observations</w:t>
-        </w:r>
-        <w:r>
-          <w:rPr>
-            <w:sz w:val="24"/>
-            <w:szCs w:val="24"/>
-          </w:rPr>
-          <w:t xml:space="preserve"> </w:t>
-        </w:r>
-      </w:ins>
-      <w:r>
-        <w:rPr>
-          <w:sz w:val="24"/>
-          <w:szCs w:val="24"/>
-        </w:rPr>
         <w:t xml:space="preserve">shown in bottom triangle. </w:t>
       </w:r>
-      <w:ins w:id="28" w:author="Bret Payseur" w:date="2020-06-08T10:07:00Z">
-        <w:r>
-          <w:rPr>
-            <w:sz w:val="24"/>
-            <w:szCs w:val="24"/>
-          </w:rPr>
-          <w:t>D</w:t>
-        </w:r>
-      </w:ins>
-      <w:del w:id="29" w:author="Bret Payseur" w:date="2020-06-08T10:07:00Z">
-        <w:r>
-          <w:rPr>
-            <w:sz w:val="24"/>
-            <w:szCs w:val="24"/>
-          </w:rPr>
-          <w:delText>Empirical d</w:delText>
-        </w:r>
-      </w:del>
+      <w:r>
+        <w:rPr>
+          <w:sz w:val="24"/>
+          <w:szCs w:val="24"/>
+        </w:rPr>
+        <w:t>D</w:t>
+      </w:r>
       <w:r>
         <w:rPr>
           <w:sz w:val="24"/>
@@ -1407,8 +1257,8 @@
           <w:szCs w:val="24"/>
         </w:rPr>
       </w:pPr>
-      <w:commentRangeStart w:id="30"/>
-      <w:commentRangeStart w:id="31"/>
+      <w:commentRangeStart w:id="7"/>
+      <w:commentRangeStart w:id="8"/>
       <w:r>
         <w:rPr>
           <w:sz w:val="24"/>
@@ -1459,7 +1309,7 @@
         </w:rPr>
         <w:t xml:space="preserve"> </w:t>
       </w:r>
-      <w:commentRangeEnd w:id="30"/>
+      <w:commentRangeEnd w:id="7"/>
       <w:r>
         <w:rPr>
           <w:rStyle w:val="CommentReference"/>
@@ -1467,9 +1317,9 @@
           <w:iCs w:val="0"/>
           <w:color w:val="auto"/>
         </w:rPr>
-        <w:commentReference w:id="30"/>
-      </w:r>
-      <w:commentRangeEnd w:id="31"/>
+        <w:commentReference w:id="7"/>
+      </w:r>
+      <w:commentRangeEnd w:id="8"/>
       <w:r>
         <w:rPr>
           <w:rStyle w:val="CommentReference"/>
@@ -1477,7 +1327,7 @@
           <w:iCs w:val="0"/>
           <w:color w:val="auto"/>
         </w:rPr>
-        <w:commentReference w:id="31"/>
+        <w:commentReference w:id="8"/>
       </w:r>
       <w:r>
         <w:rPr>
@@ -1487,7 +1337,7 @@
         </w:rPr>
         <w:t xml:space="preserve">Distributions of MLH1 </w:t>
       </w:r>
-      <w:ins w:id="32" w:author="Bret Payseur" w:date="2020-06-08T10:13:00Z">
+      <w:ins w:id="9" w:author="Bret Payseur" w:date="2020-06-08T10:13:00Z">
         <w:r>
           <w:rPr>
             <w:i w:val="0"/>
@@ -1497,7 +1347,7 @@
           <w:t>C</w:t>
         </w:r>
       </w:ins>
-      <w:del w:id="33" w:author="Bret Payseur" w:date="2020-06-08T10:13:00Z">
+      <w:del w:id="10" w:author="Bret Payseur" w:date="2020-06-08T10:13:00Z">
         <w:r>
           <w:rPr>
             <w:i w:val="0"/>
@@ -1515,7 +1365,7 @@
         </w:rPr>
         <w:t xml:space="preserve">ounts per </w:t>
       </w:r>
-      <w:ins w:id="34" w:author="Bret Payseur" w:date="2020-06-08T10:13:00Z">
+      <w:ins w:id="11" w:author="Bret Payseur" w:date="2020-06-08T10:13:00Z">
         <w:r>
           <w:rPr>
             <w:i w:val="0"/>
@@ -1525,7 +1375,7 @@
           <w:t>C</w:t>
         </w:r>
       </w:ins>
-      <w:del w:id="35" w:author="Bret Payseur" w:date="2020-06-08T10:13:00Z">
+      <w:del w:id="12" w:author="Bret Payseur" w:date="2020-06-08T10:13:00Z">
         <w:r>
           <w:rPr>
             <w:i w:val="0"/>
@@ -1562,7 +1412,7 @@
         </w:rPr>
         <w:lastRenderedPageBreak/>
         <w:pict w14:anchorId="465D6979">
-          <v:shape id="_x0000_i1026" type="#_x0000_t75" style="width:345.75pt;height:345.75pt">
+          <v:shape id="_x0000_i1025" type="#_x0000_t75" style="width:345.15pt;height:345.15pt">
             <v:imagedata r:id="rId11" o:title="SupFig_proportions"/>
           </v:shape>
         </w:pict>
@@ -1578,8 +1428,8 @@
           <w:szCs w:val="24"/>
         </w:rPr>
       </w:pPr>
-      <w:commentRangeStart w:id="36"/>
-      <w:commentRangeStart w:id="37"/>
+      <w:commentRangeStart w:id="13"/>
+      <w:commentRangeStart w:id="14"/>
       <w:r>
         <w:rPr>
           <w:sz w:val="24"/>
@@ -1623,7 +1473,7 @@
         </w:rPr>
         <w:fldChar w:fldCharType="end"/>
       </w:r>
-      <w:ins w:id="38" w:author="Bret Payseur" w:date="2020-06-08T10:17:00Z">
+      <w:ins w:id="15" w:author="Bret Payseur" w:date="2020-06-08T10:17:00Z">
         <w:r>
           <w:rPr>
             <w:sz w:val="24"/>
@@ -1639,7 +1489,7 @@
         </w:rPr>
         <w:t xml:space="preserve"> </w:t>
       </w:r>
-      <w:commentRangeEnd w:id="36"/>
+      <w:commentRangeEnd w:id="13"/>
       <w:r>
         <w:rPr>
           <w:rStyle w:val="CommentReference"/>
@@ -1647,9 +1497,9 @@
           <w:iCs w:val="0"/>
           <w:color w:val="auto"/>
         </w:rPr>
-        <w:commentReference w:id="36"/>
-      </w:r>
-      <w:commentRangeEnd w:id="37"/>
+        <w:commentReference w:id="13"/>
+      </w:r>
+      <w:commentRangeEnd w:id="14"/>
       <w:r>
         <w:rPr>
           <w:rStyle w:val="CommentReference"/>
@@ -1657,7 +1507,7 @@
           <w:iCs w:val="0"/>
           <w:color w:val="auto"/>
         </w:rPr>
-        <w:commentReference w:id="37"/>
+        <w:commentReference w:id="14"/>
       </w:r>
       <w:r>
         <w:rPr>
@@ -1666,7 +1516,7 @@
         </w:rPr>
         <w:t xml:space="preserve">Proportions of </w:t>
       </w:r>
-      <w:ins w:id="39" w:author="Bret Payseur" w:date="2020-06-08T10:16:00Z">
+      <w:ins w:id="16" w:author="Bret Payseur" w:date="2020-06-08T10:16:00Z">
         <w:r>
           <w:rPr>
             <w:sz w:val="24"/>
@@ -1675,7 +1525,7 @@
           <w:t xml:space="preserve">Bivalents with Different Numbers of </w:t>
         </w:r>
       </w:ins>
-      <w:del w:id="40" w:author="Bret Payseur" w:date="2020-06-08T10:16:00Z">
+      <w:del w:id="17" w:author="Bret Payseur" w:date="2020-06-08T10:16:00Z">
         <w:r>
           <w:rPr>
             <w:sz w:val="24"/>
@@ -1684,7 +1534,7 @@
           <w:delText xml:space="preserve">classes MLH1 counts </w:delText>
         </w:r>
       </w:del>
-      <w:ins w:id="41" w:author="Bret Payseur" w:date="2020-06-08T10:16:00Z">
+      <w:ins w:id="18" w:author="Bret Payseur" w:date="2020-06-08T10:16:00Z">
         <w:r>
           <w:rPr>
             <w:sz w:val="24"/>
@@ -1693,7 +1543,7 @@
           <w:t>MLH1 Foci</w:t>
         </w:r>
       </w:ins>
-      <w:del w:id="42" w:author="Bret Payseur" w:date="2020-06-08T10:16:00Z">
+      <w:del w:id="19" w:author="Bret Payseur" w:date="2020-06-08T10:16:00Z">
         <w:r>
           <w:rPr>
             <w:sz w:val="24"/>
@@ -1780,7 +1630,7 @@
           <w:szCs w:val="24"/>
         </w:rPr>
       </w:pPr>
-      <w:commentRangeStart w:id="43"/>
+      <w:commentRangeStart w:id="20"/>
       <w:r>
         <w:rPr>
           <w:sz w:val="24"/>
@@ -1824,7 +1674,7 @@
         </w:rPr>
         <w:fldChar w:fldCharType="end"/>
       </w:r>
-      <w:ins w:id="44" w:author="Bret Payseur" w:date="2020-06-08T10:17:00Z">
+      <w:ins w:id="21" w:author="Bret Payseur" w:date="2020-06-08T10:17:00Z">
         <w:r>
           <w:rPr>
             <w:sz w:val="24"/>
@@ -1840,7 +1690,7 @@
         </w:rPr>
         <w:t xml:space="preserve"> </w:t>
       </w:r>
-      <w:commentRangeEnd w:id="43"/>
+      <w:commentRangeEnd w:id="20"/>
       <w:r>
         <w:rPr>
           <w:rStyle w:val="CommentReference"/>
@@ -1848,9 +1698,9 @@
           <w:iCs w:val="0"/>
           <w:color w:val="auto"/>
         </w:rPr>
-        <w:commentReference w:id="43"/>
-      </w:r>
-      <w:ins w:id="45" w:author="Bret Payseur" w:date="2020-06-08T10:18:00Z">
+        <w:commentReference w:id="20"/>
+      </w:r>
+      <w:ins w:id="22" w:author="Bret Payseur" w:date="2020-06-08T10:18:00Z">
         <w:r>
           <w:rPr>
             <w:sz w:val="24"/>
@@ -1859,7 +1709,7 @@
           <w:t xml:space="preserve">Inter-focal Distances on Bivalents with Two MLH1 Foci. </w:t>
         </w:r>
       </w:ins>
-      <w:del w:id="46" w:author="Bret Payseur" w:date="2020-06-08T10:17:00Z">
+      <w:del w:id="23" w:author="Bret Payseur" w:date="2020-06-08T10:17:00Z">
         <w:r>
           <w:rPr>
             <w:sz w:val="24"/>
@@ -1882,7 +1732,7 @@
         </w:rPr>
         <w:t xml:space="preserve"> </w:t>
       </w:r>
-      <w:ins w:id="47" w:author="Bret Payseur" w:date="2020-06-08T10:19:00Z">
+      <w:ins w:id="24" w:author="Bret Payseur" w:date="2020-06-08T10:19:00Z">
         <w:r>
           <w:rPr>
             <w:sz w:val="24"/>
@@ -1891,7 +1741,7 @@
           <w:t xml:space="preserve">Each point </w:t>
         </w:r>
       </w:ins>
-      <w:ins w:id="48" w:author="Bret Payseur" w:date="2020-06-08T10:20:00Z">
+      <w:ins w:id="25" w:author="Bret Payseur" w:date="2020-06-08T10:20:00Z">
         <w:r>
           <w:rPr>
             <w:sz w:val="24"/>
@@ -1900,7 +1750,7 @@
           <w:t>shows the positions of both foci, normalized by bivalent SC length.</w:t>
         </w:r>
       </w:ins>
-      <w:del w:id="49" w:author="Bret Payseur" w:date="2020-06-08T10:20:00Z">
+      <w:del w:id="26" w:author="Bret Payseur" w:date="2020-06-08T10:20:00Z">
         <w:r>
           <w:rPr>
             <w:sz w:val="24"/>
@@ -1909,7 +1759,7 @@
           <w:delText xml:space="preserve">Each point is a double crossover observation with the first and second normalized foci positions. </w:delText>
         </w:r>
       </w:del>
-      <w:ins w:id="50" w:author="Bret Payseur" w:date="2020-06-08T10:20:00Z">
+      <w:ins w:id="27" w:author="Bret Payseur" w:date="2020-06-08T10:20:00Z">
         <w:r>
           <w:rPr>
             <w:sz w:val="24"/>
@@ -1925,7 +1775,7 @@
         </w:rPr>
         <w:t>Observations are separated by sex</w:t>
       </w:r>
-      <w:ins w:id="51" w:author="Bret Payseur" w:date="2020-06-08T10:20:00Z">
+      <w:ins w:id="28" w:author="Bret Payseur" w:date="2020-06-08T10:20:00Z">
         <w:r>
           <w:rPr>
             <w:sz w:val="24"/>
@@ -1934,7 +1784,7 @@
           <w:t xml:space="preserve"> </w:t>
         </w:r>
       </w:ins>
-      <w:del w:id="52" w:author="Bret Payseur" w:date="2020-06-08T10:20:00Z">
+      <w:del w:id="29" w:author="Bret Payseur" w:date="2020-06-08T10:20:00Z">
         <w:r>
           <w:rPr>
             <w:sz w:val="24"/>
@@ -1950,7 +1800,7 @@
         </w:rPr>
         <w:t>(female</w:t>
       </w:r>
-      <w:ins w:id="53" w:author="Bret Payseur" w:date="2020-06-08T10:21:00Z">
+      <w:ins w:id="30" w:author="Bret Payseur" w:date="2020-06-08T10:21:00Z">
         <w:r>
           <w:rPr>
             <w:sz w:val="24"/>
@@ -1959,7 +1809,7 @@
           <w:t>s=</w:t>
         </w:r>
       </w:ins>
-      <w:del w:id="54" w:author="Bret Payseur" w:date="2020-06-08T10:20:00Z">
+      <w:del w:id="31" w:author="Bret Payseur" w:date="2020-06-08T10:20:00Z">
         <w:r>
           <w:rPr>
             <w:sz w:val="24"/>
@@ -1975,7 +1825,7 @@
         </w:rPr>
         <w:t>top</w:t>
       </w:r>
-      <w:ins w:id="55" w:author="Bret Payseur" w:date="2020-06-08T10:21:00Z">
+      <w:ins w:id="32" w:author="Bret Payseur" w:date="2020-06-08T10:21:00Z">
         <w:r>
           <w:rPr>
             <w:sz w:val="24"/>
@@ -1984,7 +1834,7 @@
           <w:t xml:space="preserve"> triangles</w:t>
         </w:r>
       </w:ins>
-      <w:del w:id="56" w:author="Bret Payseur" w:date="2020-06-08T10:21:00Z">
+      <w:del w:id="33" w:author="Bret Payseur" w:date="2020-06-08T10:21:00Z">
         <w:r>
           <w:rPr>
             <w:sz w:val="24"/>
@@ -1993,7 +1843,7 @@
           <w:delText xml:space="preserve"> and </w:delText>
         </w:r>
       </w:del>
-      <w:ins w:id="57" w:author="Bret Payseur" w:date="2020-06-08T10:21:00Z">
+      <w:ins w:id="34" w:author="Bret Payseur" w:date="2020-06-08T10:21:00Z">
         <w:r>
           <w:rPr>
             <w:sz w:val="24"/>
@@ -2009,7 +1859,7 @@
         </w:rPr>
         <w:t>male</w:t>
       </w:r>
-      <w:ins w:id="58" w:author="Bret Payseur" w:date="2020-06-08T10:21:00Z">
+      <w:ins w:id="35" w:author="Bret Payseur" w:date="2020-06-08T10:21:00Z">
         <w:r>
           <w:rPr>
             <w:sz w:val="24"/>
@@ -2018,7 +1868,7 @@
           <w:t>s=</w:t>
         </w:r>
       </w:ins>
-      <w:del w:id="59" w:author="Bret Payseur" w:date="2020-06-08T10:21:00Z">
+      <w:del w:id="36" w:author="Bret Payseur" w:date="2020-06-08T10:21:00Z">
         <w:r>
           <w:rPr>
             <w:sz w:val="24"/>
@@ -2048,7 +1898,7 @@
         </w:rPr>
         <w:t>)</w:t>
       </w:r>
-      <w:ins w:id="60" w:author="Bret Payseur" w:date="2020-06-08T10:21:00Z">
+      <w:ins w:id="37" w:author="Bret Payseur" w:date="2020-06-08T10:21:00Z">
         <w:r>
           <w:rPr>
             <w:sz w:val="24"/>
@@ -2057,7 +1907,7 @@
           <w:t>.</w:t>
         </w:r>
       </w:ins>
-      <w:del w:id="61" w:author="Bret Payseur" w:date="2020-06-08T10:21:00Z">
+      <w:del w:id="38" w:author="Bret Payseur" w:date="2020-06-08T10:21:00Z">
         <w:r>
           <w:rPr>
             <w:sz w:val="24"/>
@@ -2079,7 +1929,7 @@
 
 <file path=word/comments.xml><?xml version="1.0" encoding="utf-8"?>
 <w:comments xmlns:wpc="http://schemas.microsoft.com/office/word/2010/wordprocessingCanvas" xmlns:mc="http://schemas.openxmlformats.org/markup-compatibility/2006" xmlns:o="urn:schemas-microsoft-com:office:office" xmlns:r="http://schemas.openxmlformats.org/officeDocument/2006/relationships" xmlns:m="http://schemas.openxmlformats.org/officeDocument/2006/math" xmlns:v="urn:schemas-microsoft-com:vml" xmlns:wp14="http://schemas.microsoft.com/office/word/2010/wordprocessingDrawing" xmlns:wp="http://schemas.openxmlformats.org/drawingml/2006/wordprocessingDrawing" xmlns:w10="urn:schemas-microsoft-com:office:word" xmlns:w="http://schemas.openxmlformats.org/wordprocessingml/2006/main" xmlns:w14="http://schemas.microsoft.com/office/word/2010/wordml" xmlns:w15="http://schemas.microsoft.com/office/word/2012/wordml" xmlns:wpg="http://schemas.microsoft.com/office/word/2010/wordprocessingGroup" xmlns:wpi="http://schemas.microsoft.com/office/word/2010/wordprocessingInk" xmlns:wne="http://schemas.microsoft.com/office/word/2006/wordml" xmlns:wps="http://schemas.microsoft.com/office/word/2010/wordprocessingShape" mc:Ignorable="w14 w15 wp14">
-  <w:comment w:id="1" w:author="Bret Payseur" w:date="2020-06-11T08:52:00Z" w:initials="BP">
+  <w:comment w:id="0" w:author="Bret Payseur" w:date="2020-06-11T08:52:00Z" w:initials="BP">
     <w:p>
       <w:pPr>
         <w:pStyle w:val="CommentText"/>
@@ -2122,7 +1972,7 @@
       </w:r>
     </w:p>
   </w:comment>
-  <w:comment w:id="2" w:author="April Peterson" w:date="2020-06-18T22:11:00Z" w:initials="AP">
+  <w:comment w:id="1" w:author="April Peterson" w:date="2020-06-18T22:11:00Z" w:initials="AP">
     <w:p>
       <w:pPr>
         <w:pStyle w:val="CommentText"/>
@@ -2143,7 +1993,7 @@
       </w:r>
     </w:p>
   </w:comment>
-  <w:comment w:id="3" w:author="Bret Payseur" w:date="2020-06-08T09:40:00Z" w:initials="BP">
+  <w:comment w:id="2" w:author="Bret Payseur" w:date="2020-06-08T09:40:00Z" w:initials="BP">
     <w:p>
       <w:pPr>
         <w:pStyle w:val="CommentText"/>
@@ -2159,7 +2009,7 @@
       </w:r>
     </w:p>
   </w:comment>
-  <w:comment w:id="4" w:author="April Peterson" w:date="2020-06-18T22:10:00Z" w:initials="AP">
+  <w:comment w:id="3" w:author="April Peterson" w:date="2020-06-18T22:10:00Z" w:initials="AP">
     <w:p>
       <w:pPr>
         <w:pStyle w:val="CommentText"/>
@@ -2175,7 +2025,7 @@
       </w:r>
     </w:p>
   </w:comment>
-  <w:comment w:id="13" w:author="Bret Payseur" w:date="2020-06-08T10:01:00Z" w:initials="BP">
+  <w:comment w:id="7" w:author="Bret Payseur" w:date="2020-06-08T10:09:00Z" w:initials="BP">
     <w:p>
       <w:pPr>
         <w:pStyle w:val="CommentText"/>
@@ -2187,11 +2037,11 @@
         <w:annotationRef/>
       </w:r>
       <w:r>
-        <w:t>Y-axis should be “Short Bivalent Length”</w:t>
+        <w:t>The resolution of this figure is poor. Can you improve it?</w:t>
       </w:r>
     </w:p>
   </w:comment>
-  <w:comment w:id="17" w:author="Bret Payseur" w:date="2020-06-08T10:02:00Z" w:initials="BP">
+  <w:comment w:id="8" w:author="Bret Payseur" w:date="2020-06-08T10:12:00Z" w:initials="BP">
     <w:p>
       <w:pPr>
         <w:pStyle w:val="CommentText"/>
@@ -2203,11 +2053,11 @@
         <w:annotationRef/>
       </w:r>
       <w:r>
-        <w:t>Y-axis should be “Total SC Length”</w:t>
+        <w:t>What are the units being depicted? Are the data points cells or mouse averages?</w:t>
       </w:r>
     </w:p>
   </w:comment>
-  <w:comment w:id="30" w:author="Bret Payseur" w:date="2020-06-08T10:09:00Z" w:initials="BP">
+  <w:comment w:id="13" w:author="Bret Payseur" w:date="2020-06-08T10:10:00Z" w:initials="BP">
     <w:p>
       <w:pPr>
         <w:pStyle w:val="CommentText"/>
@@ -2223,7 +2073,7 @@
       </w:r>
     </w:p>
   </w:comment>
-  <w:comment w:id="31" w:author="Bret Payseur" w:date="2020-06-08T10:12:00Z" w:initials="BP">
+  <w:comment w:id="14" w:author="Bret Payseur" w:date="2020-06-08T10:17:00Z" w:initials="BP">
     <w:p>
       <w:pPr>
         <w:pStyle w:val="CommentText"/>
@@ -2235,43 +2085,11 @@
         <w:annotationRef/>
       </w:r>
       <w:r>
-        <w:t>What are the units being depicted? Are the data points cells or mouse averages?</w:t>
+        <w:t>In the legend, change “Chromosome” to “Bivalent”</w:t>
       </w:r>
     </w:p>
   </w:comment>
-  <w:comment w:id="36" w:author="Bret Payseur" w:date="2020-06-08T10:10:00Z" w:initials="BP">
-    <w:p>
-      <w:pPr>
-        <w:pStyle w:val="CommentText"/>
-      </w:pPr>
-      <w:r>
-        <w:rPr>
-          <w:rStyle w:val="CommentReference"/>
-        </w:rPr>
-        <w:annotationRef/>
-      </w:r>
-      <w:r>
-        <w:t>The resolution of this figure is poor. Can you improve it?</w:t>
-      </w:r>
-    </w:p>
-  </w:comment>
-  <w:comment w:id="37" w:author="Bret Payseur" w:date="2020-06-08T10:17:00Z" w:initials="BP">
-    <w:p>
-      <w:pPr>
-        <w:pStyle w:val="CommentText"/>
-      </w:pPr>
-      <w:r>
-        <w:rPr>
-          <w:rStyle w:val="CommentReference"/>
-        </w:rPr>
-        <w:annotationRef/>
-      </w:r>
-      <w:r>
-        <w:t>In the legend, change “Chromosome” to “Bivalent”</w:t>
-      </w:r>
-    </w:p>
-  </w:comment>
-  <w:comment w:id="43" w:author="Bret Payseur" w:date="2020-06-08T10:10:00Z" w:initials="BP">
+  <w:comment w:id="20" w:author="Bret Payseur" w:date="2020-06-08T10:10:00Z" w:initials="BP">
     <w:p>
       <w:pPr>
         <w:pStyle w:val="CommentText"/>
@@ -2296,8 +2114,6 @@
   <w15:commentEx w15:paraId="302778D8" w15:paraIdParent="5A788B5D" w15:done="0"/>
   <w15:commentEx w15:paraId="5E4474B2" w15:done="0"/>
   <w15:commentEx w15:paraId="750765FF" w15:paraIdParent="5E4474B2" w15:done="0"/>
-  <w15:commentEx w15:paraId="0983511D" w15:done="0"/>
-  <w15:commentEx w15:paraId="36A2D2E4" w15:done="0"/>
   <w15:commentEx w15:paraId="3BC1E0D1" w15:done="0"/>
   <w15:commentEx w15:paraId="3CADABB6" w15:done="0"/>
   <w15:commentEx w15:paraId="6EF9E2DB" w15:done="0"/>

</xml_diff>